<commit_message>
Adicao lista de softwares
</commit_message>
<xml_diff>
--- a/2TDSG/LISTA_DE_SOFTWARES_DE_APOIO_COMPLIANCE.docx
+++ b/2TDSG/LISTA_DE_SOFTWARES_DE_APOIO_COMPLIANCE.docx
@@ -4,8 +4,13 @@
   <w:body>
     <w:p>
       <w:r>
-        <w:t>LISTA DE SOFTWARES DE APOIO À ENGENHARIA DE SOFTWARE</w:t>
-      </w:r>
+        <w:t xml:space="preserve">LISTA DE SOFTWARES DE APOIO À </w:t>
+      </w:r>
+      <w:r>
+        <w:t>COMPLIANCE AND QUALITY ASSURANCE</w:t>
+      </w:r>
+      <w:bookmarkStart w:id="0" w:name="_GoBack"/>
+      <w:bookmarkEnd w:id="0"/>
     </w:p>
     <w:p>
       <w:pPr>
@@ -89,8 +94,6 @@
       <w:pPr>
         <w:ind w:firstLine="708"/>
       </w:pPr>
-      <w:bookmarkStart w:id="0" w:name="_GoBack"/>
-      <w:bookmarkEnd w:id="0"/>
     </w:p>
     <w:p>
       <w:pPr>
@@ -499,6 +502,7 @@
     <w:lsdException w:name="HTML Sample" w:semiHidden="1" w:unhideWhenUsed="1"/>
     <w:lsdException w:name="HTML Typewriter" w:semiHidden="1" w:unhideWhenUsed="1"/>
     <w:lsdException w:name="HTML Variable" w:semiHidden="1" w:unhideWhenUsed="1"/>
+    <w:lsdException w:name="Normal Table" w:semiHidden="1" w:unhideWhenUsed="1"/>
     <w:lsdException w:name="annotation subject" w:semiHidden="1" w:unhideWhenUsed="1"/>
     <w:lsdException w:name="No List" w:semiHidden="1" w:unhideWhenUsed="1"/>
     <w:lsdException w:name="Outline List 1" w:semiHidden="1" w:unhideWhenUsed="1"/>
@@ -545,8 +549,10 @@
     <w:lsdException w:name="Table Subtle 2" w:semiHidden="1" w:unhideWhenUsed="1"/>
     <w:lsdException w:name="Table Web 1" w:semiHidden="1" w:unhideWhenUsed="1"/>
     <w:lsdException w:name="Table Web 2" w:semiHidden="1" w:unhideWhenUsed="1"/>
+    <w:lsdException w:name="Table Web 3" w:semiHidden="1" w:unhideWhenUsed="1"/>
     <w:lsdException w:name="Balloon Text" w:semiHidden="1" w:unhideWhenUsed="1"/>
     <w:lsdException w:name="Table Grid" w:uiPriority="39"/>
+    <w:lsdException w:name="Table Theme" w:semiHidden="1" w:unhideWhenUsed="1"/>
     <w:lsdException w:name="Placeholder Text" w:semiHidden="1"/>
     <w:lsdException w:name="No Spacing" w:uiPriority="1" w:qFormat="1"/>
     <w:lsdException w:name="Light Shading" w:uiPriority="60"/>

</xml_diff>